<commit_message>
enlace mi cv en el index
</commit_message>
<xml_diff>
--- a/assets/docs/repositorio.docx
+++ b/assets/docs/repositorio.docx
@@ -4,7 +4,10 @@
   <w:body>
     <w:p>
       <w:r>
-        <w:t xml:space="preserve">inicias el repositorio           </w:t>
+        <w:t>I</w:t>
+      </w:r>
+      <w:r>
+        <w:t xml:space="preserve">nicias el repositorio           </w:t>
       </w:r>
     </w:p>
     <w:p>
@@ -56,7 +59,10 @@
         <w:t xml:space="preserve"> </w:t>
       </w:r>
       <w:r>
-        <w:t>hacer un primer commit</w:t>
+        <w:t>H</w:t>
+      </w:r>
+      <w:r>
+        <w:t>acer un primer commit</w:t>
       </w:r>
       <w:r>
         <w:t xml:space="preserve"> </w:t>
@@ -110,7 +116,10 @@
     <w:p>
       <w:r>
         <w:lastRenderedPageBreak/>
-        <w:t>realizar cambios y mostrarlos en la consola</w:t>
+        <w:t>R</w:t>
+      </w:r>
+      <w:r>
+        <w:t>ealizar cambios y mostrarlos en la consola</w:t>
       </w:r>
       <w:r>
         <w:rPr>
@@ -157,7 +166,10 @@
     <w:p/>
     <w:p>
       <w:r>
-        <w:t>realizar un segundo commit</w:t>
+        <w:t>R</w:t>
+      </w:r>
+      <w:r>
+        <w:t>ealizar un segundo commit</w:t>
       </w:r>
     </w:p>
     <w:p>
@@ -216,12 +228,18 @@
     <w:p>
       <w:r>
         <w:lastRenderedPageBreak/>
-        <w:t xml:space="preserve">crear, desde la consola, la carpeta Assets y dentro de ella una carpeta de nombre img y otro de nombre css. </w:t>
-      </w:r>
-    </w:p>
-    <w:p>
-      <w:bookmarkStart w:id="0" w:name="_GoBack"/>
-      <w:r>
+        <w:t>C</w:t>
+      </w:r>
+      <w:r>
+        <w:t xml:space="preserve">rear, desde la consola, la carpeta Assets y dentro de ella una carpeta de nombre img y otro de nombre css. </w:t>
+      </w:r>
+    </w:p>
+    <w:p>
+      <w:r>
+        <w:rPr>
+          <w:noProof/>
+          <w:lang w:eastAsia="es-HN"/>
+        </w:rPr>
         <w:drawing>
           <wp:inline distT="0" distB="0" distL="0" distR="0" wp14:anchorId="1B4FC9F0" wp14:editId="29191315">
             <wp:extent cx="5612130" cy="3571875"/>
@@ -258,22 +276,37 @@
           </wp:inline>
         </w:drawing>
       </w:r>
-    </w:p>
-    <w:bookmarkEnd w:id="0"/>
-    <w:p>
-      <w:r>
-        <w:t xml:space="preserve">realizarás al menos 4 commit </w:t>
-      </w:r>
-      <w:r>
+      <w:bookmarkStart w:id="0" w:name="_GoBack"/>
+      <w:bookmarkEnd w:id="0"/>
+    </w:p>
+    <w:p>
+      <w:r>
+        <w:t>R</w:t>
+      </w:r>
+      <w:r>
+        <w:t xml:space="preserve">ealizarás al menos 4 commit </w:t>
+      </w:r>
+    </w:p>
+    <w:p/>
+    <w:p/>
+    <w:p/>
+    <w:p/>
+    <w:p/>
+    <w:p>
+      <w:pPr>
         <w:rPr>
-          <w:noProof/>
-          <w:lang w:eastAsia="es-HN"/>
+          <w:u w:val="single"/>
+        </w:rPr>
+      </w:pPr>
+      <w:r>
+        <w:rPr>
+          <w:u w:val="single"/>
         </w:rPr>
         <w:drawing>
-          <wp:inline distT="0" distB="0" distL="0" distR="0" wp14:anchorId="57E07572" wp14:editId="59068D8D">
-            <wp:extent cx="5612130" cy="1986915"/>
-            <wp:effectExtent l="0" t="0" r="7620" b="0"/>
-            <wp:docPr id="11" name="Imagen 11"/>
+          <wp:inline distT="0" distB="0" distL="0" distR="0" wp14:anchorId="4CF06E5B" wp14:editId="36DD9F75">
+            <wp:extent cx="5325218" cy="1876687"/>
+            <wp:effectExtent l="0" t="0" r="8890" b="9525"/>
+            <wp:docPr id="9" name="Imagen 9"/>
             <wp:cNvGraphicFramePr>
               <a:graphicFrameLocks xmlns:a="http://schemas.openxmlformats.org/drawingml/2006/main" noChangeAspect="1"/>
             </wp:cNvGraphicFramePr>
@@ -293,7 +326,7 @@
                   <pic:spPr>
                     <a:xfrm>
                       <a:off x="0" y="0"/>
-                      <a:ext cx="5612130" cy="1986915"/>
+                      <a:ext cx="5325218" cy="1876687"/>
                     </a:xfrm>
                     <a:prstGeom prst="rect">
                       <a:avLst/>
@@ -308,23 +341,17 @@
     </w:p>
     <w:p/>
     <w:p>
-      <w:pPr>
-        <w:rPr>
-          <w:u w:val="single"/>
-        </w:rPr>
-      </w:pPr>
       <w:r>
         <w:rPr>
           <w:noProof/>
-          <w:u w:val="single"/>
           <w:lang w:eastAsia="es-HN"/>
         </w:rPr>
         <w:lastRenderedPageBreak/>
         <w:drawing>
-          <wp:inline distT="0" distB="0" distL="0" distR="0" wp14:anchorId="2165B4E1" wp14:editId="74EEBA33">
-            <wp:extent cx="5612130" cy="1910715"/>
-            <wp:effectExtent l="0" t="0" r="7620" b="0"/>
-            <wp:docPr id="12" name="Imagen 12"/>
+          <wp:inline distT="0" distB="0" distL="0" distR="0" wp14:anchorId="62A397B4" wp14:editId="4475777A">
+            <wp:extent cx="5277587" cy="876422"/>
+            <wp:effectExtent l="0" t="0" r="0" b="0"/>
+            <wp:docPr id="6" name="Imagen 6"/>
             <wp:cNvGraphicFramePr>
               <a:graphicFrameLocks xmlns:a="http://schemas.openxmlformats.org/drawingml/2006/main" noChangeAspect="1"/>
             </wp:cNvGraphicFramePr>
@@ -344,7 +371,7 @@
                   <pic:spPr>
                     <a:xfrm>
                       <a:off x="0" y="0"/>
-                      <a:ext cx="5612130" cy="1910715"/>
+                      <a:ext cx="5277587" cy="876422"/>
                     </a:xfrm>
                     <a:prstGeom prst="rect">
                       <a:avLst/>
@@ -358,17 +385,23 @@
       </w:r>
     </w:p>
     <w:p/>
-    <w:p>
-      <w:r>
-        <w:rPr>
-          <w:noProof/>
-          <w:lang w:eastAsia="es-HN"/>
-        </w:rPr>
+    <w:p/>
+    <w:p/>
+    <w:p>
+      <w:pPr>
+        <w:tabs>
+          <w:tab w:val="left" w:pos="1220"/>
+        </w:tabs>
+      </w:pPr>
+      <w:r>
+        <w:tab/>
+      </w:r>
+      <w:r>
         <w:drawing>
-          <wp:inline distT="0" distB="0" distL="0" distR="0" wp14:anchorId="62A397B4" wp14:editId="4475777A">
-            <wp:extent cx="5277587" cy="876422"/>
-            <wp:effectExtent l="0" t="0" r="0" b="0"/>
-            <wp:docPr id="6" name="Imagen 6"/>
+          <wp:inline distT="0" distB="0" distL="0" distR="0" wp14:anchorId="5C7D7366" wp14:editId="676E1784">
+            <wp:extent cx="5306165" cy="2905530"/>
+            <wp:effectExtent l="0" t="0" r="8890" b="9525"/>
+            <wp:docPr id="10" name="Imagen 10"/>
             <wp:cNvGraphicFramePr>
               <a:graphicFrameLocks xmlns:a="http://schemas.openxmlformats.org/drawingml/2006/main" noChangeAspect="1"/>
             </wp:cNvGraphicFramePr>
@@ -388,7 +421,7 @@
                   <pic:spPr>
                     <a:xfrm>
                       <a:off x="0" y="0"/>
-                      <a:ext cx="5277587" cy="876422"/>
+                      <a:ext cx="5306165" cy="2905530"/>
                     </a:xfrm>
                     <a:prstGeom prst="rect">
                       <a:avLst/>
@@ -407,6 +440,7 @@
           <w:noProof/>
           <w:lang w:eastAsia="es-HN"/>
         </w:rPr>
+        <w:lastRenderedPageBreak/>
         <w:drawing>
           <wp:inline distT="0" distB="0" distL="0" distR="0" wp14:anchorId="780219A2" wp14:editId="2D828916">
             <wp:extent cx="5401429" cy="3229426"/>
@@ -443,27 +477,20 @@
           </wp:inline>
         </w:drawing>
       </w:r>
-    </w:p>
-    <w:p/>
-    <w:p/>
-    <w:p/>
-    <w:p/>
-    <w:p/>
-    <w:p/>
-    <w:p/>
-    <w:p>
       <w:r>
         <w:t xml:space="preserve"> al finalizar, restaur</w:t>
       </w:r>
       <w:r>
-        <w:t>a la versión del primer commit</w:t>
-      </w:r>
-    </w:p>
-    <w:p>
-      <w:r>
+        <w:t>a la versión</w:t>
+      </w:r>
+      <w:r>
+        <w:rPr>
+          <w:noProof/>
+          <w:lang w:eastAsia="es-HN"/>
+        </w:rPr>
         <w:lastRenderedPageBreak/>
         <w:drawing>
-          <wp:inline distT="0" distB="0" distL="0" distR="0" wp14:anchorId="6EED4EE6" wp14:editId="5E972360">
+          <wp:inline distT="0" distB="0" distL="0" distR="0" wp14:anchorId="40C3C969" wp14:editId="3212863B">
             <wp:extent cx="4203700" cy="8258810"/>
             <wp:effectExtent l="0" t="0" r="6350" b="8890"/>
             <wp:docPr id="7" name="Imagen 7"/>
@@ -498,7 +525,11 @@
           </wp:inline>
         </w:drawing>
       </w:r>
-    </w:p>
+      <w:r>
+        <w:t>primer commit</w:t>
+      </w:r>
+    </w:p>
+    <w:p/>
     <w:p/>
     <w:p/>
     <w:p/>

</xml_diff>